<commit_message>
Modified progress report 2
</commit_message>
<xml_diff>
--- a/documents/Project 2 Progress- Report 2.docx
+++ b/documents/Project 2 Progress- Report 2.docx
@@ -386,7 +386,7 @@
               <w:t xml:space="preserve">Difficulty </w:t>
             </w:r>
             <w:r>
-              <w:t>with the CSS, I had to check how to load static. I also had a problem of redirection to the log in page</w:t>
+              <w:t>with the CSS, I had to check how to load static. I also had a problem of redirection to the login page</w:t>
             </w:r>
           </w:p>
         </w:tc>
@@ -411,13 +411,13 @@
               <w:t>Can create an account</w:t>
             </w:r>
             <w:r>
-              <w:t xml:space="preserve"> and log</w:t>
-            </w:r>
-            <w:r>
-              <w:t xml:space="preserve">in </w:t>
-            </w:r>
-            <w:r>
-              <w:t xml:space="preserve"> in </w:t>
+              <w:t xml:space="preserve"> and </w:t>
+            </w:r>
+            <w:r>
+              <w:t>login in</w:t>
+            </w:r>
+            <w:r>
+              <w:t xml:space="preserve"> </w:t>
             </w:r>
             <w:r>
               <w:t xml:space="preserve">the view </w:t>

</xml_diff>

<commit_message>
logged changes of messaging_app into the progress report
</commit_message>
<xml_diff>
--- a/documents/Project 2 Progress- Report 2.docx
+++ b/documents/Project 2 Progress- Report 2.docx
@@ -47,7 +47,7 @@
     </w:p>
     <w:tbl>
       <w:tblPr>
-        <w:tblStyle w:val="Grilledutableau"/>
+        <w:tblStyle w:val="TableGrid"/>
         <w:tblpPr w:leftFromText="180" w:rightFromText="180" w:horzAnchor="margin" w:tblpY="720"/>
         <w:tblW w:w="9776" w:type="dxa"/>
         <w:tblLayout w:type="fixed"/>
@@ -205,7 +205,7 @@
             <w:hyperlink r:id="rId6" w:history="1">
               <w:r>
                 <w:rPr>
-                  <w:rStyle w:val="Lienhypertexte"/>
+                  <w:rStyle w:val="Hyperlink"/>
                 </w:rPr>
                 <w:t>https://gitlab.com/veronika.pontolillo/python-project2/-/commit/3efab99c1c4e1f678ada3e6ebd8842260e9e7c42</w:t>
               </w:r>
@@ -332,7 +332,7 @@
             <w:hyperlink r:id="rId7" w:history="1">
               <w:r>
                 <w:rPr>
-                  <w:rStyle w:val="Lienhypertexte"/>
+                  <w:rStyle w:val="Hyperlink"/>
                 </w:rPr>
                 <w:t>https://gitlab.com/veronika.pontolillo/python-project2/-/commit/3efab99c1c4e1f678ada3e6ebd8842260e9e7c42</w:t>
               </w:r>
@@ -445,13 +445,48 @@
             <w:tcW w:w="1559" w:type="dxa"/>
             <w:shd w:val="clear" w:color="auto" w:fill="B4C6E7" w:themeFill="accent1" w:themeFillTint="66"/>
           </w:tcPr>
-          <w:p/>
+          <w:p>
+            <w:r>
+              <w:t xml:space="preserve">Redid the entire messaging system application. Deleted html, </w:t>
+            </w:r>
+            <w:proofErr w:type="spellStart"/>
+            <w:r>
+              <w:t>css</w:t>
+            </w:r>
+            <w:proofErr w:type="spellEnd"/>
+            <w:r>
+              <w:t xml:space="preserve">, and </w:t>
+            </w:r>
+            <w:proofErr w:type="spellStart"/>
+            <w:r>
+              <w:t>js</w:t>
+            </w:r>
+            <w:proofErr w:type="spellEnd"/>
+            <w:r>
+              <w:t xml:space="preserve"> templates for now and added two new models to the application. </w:t>
+            </w:r>
+          </w:p>
+          <w:p>
+            <w:r>
+              <w:t xml:space="preserve">Started working towards a dm functionality rather than a forum chat functionality. </w:t>
+            </w:r>
+          </w:p>
         </w:tc>
         <w:tc>
           <w:tcPr>
             <w:tcW w:w="1701" w:type="dxa"/>
             <w:shd w:val="clear" w:color="auto" w:fill="B4C6E7" w:themeFill="accent1" w:themeFillTint="66"/>
           </w:tcPr>
+          <w:p>
+            <w:hyperlink r:id="rId8" w:history="1">
+              <w:r>
+                <w:rPr>
+                  <w:rStyle w:val="Hyperlink"/>
+                </w:rPr>
+                <w:t>https://gitlab.com/veronika.pontolillo/python-project2/-/commit/ed96ffdc25f246552af93c6c9a08e2b2d68812bb</w:t>
+              </w:r>
+            </w:hyperlink>
+          </w:p>
           <w:p/>
         </w:tc>
         <w:tc>
@@ -459,42 +494,71 @@
             <w:tcW w:w="851" w:type="dxa"/>
             <w:shd w:val="clear" w:color="auto" w:fill="B4C6E7" w:themeFill="accent1" w:themeFillTint="66"/>
           </w:tcPr>
-          <w:p/>
+          <w:p>
+            <w:r>
+              <w:t>Maria</w:t>
+            </w:r>
+          </w:p>
         </w:tc>
         <w:tc>
           <w:tcPr>
             <w:tcW w:w="992" w:type="dxa"/>
             <w:shd w:val="clear" w:color="auto" w:fill="B4C6E7" w:themeFill="accent1" w:themeFillTint="66"/>
           </w:tcPr>
-          <w:p/>
+          <w:p>
+            <w:r>
+              <w:t>April 24th</w:t>
+            </w:r>
+          </w:p>
         </w:tc>
         <w:tc>
           <w:tcPr>
             <w:tcW w:w="709" w:type="dxa"/>
             <w:shd w:val="clear" w:color="auto" w:fill="B4C6E7" w:themeFill="accent1" w:themeFillTint="66"/>
           </w:tcPr>
-          <w:p/>
+          <w:p>
+            <w:r>
+              <w:t>1.5h</w:t>
+            </w:r>
+          </w:p>
         </w:tc>
         <w:tc>
           <w:tcPr>
             <w:tcW w:w="1418" w:type="dxa"/>
             <w:shd w:val="clear" w:color="auto" w:fill="B4C6E7" w:themeFill="accent1" w:themeFillTint="66"/>
           </w:tcPr>
-          <w:p/>
+          <w:p>
+            <w:r>
+              <w:t xml:space="preserve">Difficulty making the migrations as a lot of errors involving incorrect imports came up. </w:t>
+            </w:r>
+          </w:p>
+          <w:p>
+            <w:r>
+              <w:t xml:space="preserve">Also had some trouble figuring out how to utilize the built-in user model but ended up figuring it out. </w:t>
+            </w:r>
+          </w:p>
         </w:tc>
         <w:tc>
           <w:tcPr>
             <w:tcW w:w="708" w:type="dxa"/>
             <w:shd w:val="clear" w:color="auto" w:fill="B4C6E7" w:themeFill="accent1" w:themeFillTint="66"/>
           </w:tcPr>
-          <w:p/>
+          <w:p>
+            <w:r>
+              <w:t>100%</w:t>
+            </w:r>
+          </w:p>
         </w:tc>
         <w:tc>
           <w:tcPr>
             <w:tcW w:w="1134" w:type="dxa"/>
             <w:shd w:val="clear" w:color="auto" w:fill="B4C6E7" w:themeFill="accent1" w:themeFillTint="66"/>
           </w:tcPr>
-          <w:p/>
+          <w:p>
+            <w:r>
+              <w:t xml:space="preserve">New and updated models for the messaging application are now visible in the /admin page. </w:t>
+            </w:r>
+          </w:p>
         </w:tc>
       </w:tr>
       <w:tr>
@@ -578,6 +642,7 @@
           </w:tcPr>
           <w:p>
             <w:r>
+              <w:lastRenderedPageBreak/>
               <w:t>T5</w:t>
             </w:r>
           </w:p>
@@ -662,7 +727,7 @@
     </w:p>
     <w:p/>
     <w:sectPr>
-      <w:headerReference w:type="default" r:id="rId8"/>
+      <w:headerReference w:type="default" r:id="rId9"/>
       <w:pgSz w:w="12240" w:h="15840"/>
       <w:pgMar w:top="1417" w:right="1417" w:bottom="1417" w:left="1417" w:header="708" w:footer="708" w:gutter="0"/>
       <w:cols w:space="708"/>
@@ -726,7 +791,7 @@
 <w:hdr xmlns:wpc="http://schemas.microsoft.com/office/word/2010/wordprocessingCanvas" xmlns:cx="http://schemas.microsoft.com/office/drawing/2014/chartex" xmlns:cx1="http://schemas.microsoft.com/office/drawing/2015/9/8/chartex" xmlns:cx2="http://schemas.microsoft.com/office/drawing/2015/10/21/chartex" xmlns:cx3="http://schemas.microsoft.com/office/drawing/2016/5/9/chartex" xmlns:cx4="http://schemas.microsoft.com/office/drawing/2016/5/10/chartex" xmlns:cx5="http://schemas.microsoft.com/office/drawing/2016/5/11/chartex" xmlns:cx6="http://schemas.microsoft.com/office/drawing/2016/5/12/chartex" xmlns:cx7="http://schemas.microsoft.com/office/drawing/2016/5/13/chartex" xmlns:cx8="http://schemas.microsoft.com/office/drawing/2016/5/14/chartex" xmlns:mc="http://schemas.openxmlformats.org/markup-compatibility/2006" xmlns:aink="http://schemas.microsoft.com/office/drawing/2016/ink" xmlns:am3d="http://schemas.microsoft.com/office/drawing/2017/model3d" xmlns:o="urn:schemas-microsoft-com:office:office" xmlns:r="http://schemas.openxmlformats.org/officeDocument/2006/relationships" xmlns:m="http://schemas.openxmlformats.org/officeDocument/2006/math" xmlns:v="urn:schemas-microsoft-com:vml" xmlns:wp14="http://schemas.microsoft.com/office/word/2010/wordprocessingDrawing" xmlns:wp="http://schemas.openxmlformats.org/drawingml/2006/wordprocessingDrawing" xmlns:w10="urn:schemas-microsoft-com:office:word" xmlns:w="http://schemas.openxmlformats.org/wordprocessingml/2006/main" xmlns:w14="http://schemas.microsoft.com/office/word/2010/wordml" xmlns:w15="http://schemas.microsoft.com/office/word/2012/wordml" xmlns:w16cex="http://schemas.microsoft.com/office/word/2018/wordml/cex" xmlns:w16cid="http://schemas.microsoft.com/office/word/2016/wordml/cid" xmlns:w16="http://schemas.microsoft.com/office/word/2018/wordml" xmlns:w16sdtdh="http://schemas.microsoft.com/office/word/2020/wordml/sdtdatahash" xmlns:w16se="http://schemas.microsoft.com/office/word/2015/wordml/symex" xmlns:wpg="http://schemas.microsoft.com/office/word/2010/wordprocessingGroup" xmlns:wpi="http://schemas.microsoft.com/office/word/2010/wordprocessingInk" xmlns:wne="http://schemas.microsoft.com/office/word/2006/wordml" xmlns:wps="http://schemas.microsoft.com/office/word/2010/wordprocessingShape" mc:Ignorable="w14 w15 w16se w16cid w16 w16cex w16sdtdh wp14">
   <w:p>
     <w:pPr>
-      <w:pStyle w:val="En-tte"/>
+      <w:pStyle w:val="Header"/>
       <w:jc w:val="right"/>
       <w:rPr>
         <w:b/>
@@ -1144,13 +1209,13 @@
     <w:qFormat/>
     <w:rsid w:val="00B04B2B"/>
   </w:style>
-  <w:style w:type="character" w:default="1" w:styleId="Policepardfaut">
+  <w:style w:type="character" w:default="1" w:styleId="DefaultParagraphFont">
     <w:name w:val="Default Paragraph Font"/>
     <w:uiPriority w:val="1"/>
     <w:semiHidden/>
     <w:unhideWhenUsed/>
   </w:style>
-  <w:style w:type="table" w:default="1" w:styleId="TableauNormal">
+  <w:style w:type="table" w:default="1" w:styleId="TableNormal">
     <w:name w:val="Normal Table"/>
     <w:uiPriority w:val="99"/>
     <w:semiHidden/>
@@ -1165,15 +1230,15 @@
       </w:tblCellMar>
     </w:tblPr>
   </w:style>
-  <w:style w:type="numbering" w:default="1" w:styleId="Aucuneliste">
+  <w:style w:type="numbering" w:default="1" w:styleId="NoList">
     <w:name w:val="No List"/>
     <w:uiPriority w:val="99"/>
     <w:semiHidden/>
     <w:unhideWhenUsed/>
   </w:style>
-  <w:style w:type="table" w:styleId="Grilledutableau">
+  <w:style w:type="table" w:styleId="TableGrid">
     <w:name w:val="Table Grid"/>
-    <w:basedOn w:val="TableauNormal"/>
+    <w:basedOn w:val="TableNormal"/>
     <w:uiPriority w:val="39"/>
     <w:rsid w:val="00B04B2B"/>
     <w:pPr>
@@ -1192,12 +1257,12 @@
   </w:style>
   <w:style w:type="character" w:customStyle="1" w:styleId="instancename">
     <w:name w:val="instancename"/>
-    <w:basedOn w:val="Policepardfaut"/>
+    <w:basedOn w:val="DefaultParagraphFont"/>
     <w:rsid w:val="00B04B2B"/>
   </w:style>
-  <w:style w:type="character" w:styleId="Lienhypertexte">
+  <w:style w:type="character" w:styleId="Hyperlink">
     <w:name w:val="Hyperlink"/>
-    <w:basedOn w:val="Policepardfaut"/>
+    <w:basedOn w:val="DefaultParagraphFont"/>
     <w:uiPriority w:val="99"/>
     <w:unhideWhenUsed/>
     <w:rsid w:val="00B04B2B"/>
@@ -1206,10 +1271,10 @@
       <w:u w:val="single"/>
     </w:rPr>
   </w:style>
-  <w:style w:type="paragraph" w:styleId="En-tte">
+  <w:style w:type="paragraph" w:styleId="Header">
     <w:name w:val="header"/>
     <w:basedOn w:val="Normal"/>
-    <w:link w:val="En-tteCar"/>
+    <w:link w:val="HeaderChar"/>
     <w:uiPriority w:val="99"/>
     <w:unhideWhenUsed/>
     <w:rsid w:val="00B04B2B"/>
@@ -1221,16 +1286,16 @@
       <w:spacing w:after="0" w:line="240" w:lineRule="auto"/>
     </w:pPr>
   </w:style>
-  <w:style w:type="character" w:customStyle="1" w:styleId="En-tteCar">
-    <w:name w:val="En-tête Car"/>
-    <w:basedOn w:val="Policepardfaut"/>
-    <w:link w:val="En-tte"/>
+  <w:style w:type="character" w:customStyle="1" w:styleId="HeaderChar">
+    <w:name w:val="Header Char"/>
+    <w:basedOn w:val="DefaultParagraphFont"/>
+    <w:link w:val="Header"/>
     <w:uiPriority w:val="99"/>
     <w:rsid w:val="00B04B2B"/>
   </w:style>
-  <w:style w:type="character" w:styleId="Mentionnonrsolue">
+  <w:style w:type="character" w:styleId="UnresolvedMention">
     <w:name w:val="Unresolved Mention"/>
-    <w:basedOn w:val="Policepardfaut"/>
+    <w:basedOn w:val="DefaultParagraphFont"/>
     <w:uiPriority w:val="99"/>
     <w:semiHidden/>
     <w:unhideWhenUsed/>

</xml_diff>

<commit_message>
Added my part to the project progress report
</commit_message>
<xml_diff>
--- a/documents/Project 2 Progress- Report 2.docx
+++ b/documents/Project 2 Progress- Report 2.docx
@@ -231,11 +231,16 @@
           </w:tcPr>
           <w:p>
             <w:r>
-              <w:t>April 21</w:t>
+              <w:t xml:space="preserve">April </w:t>
+            </w:r>
+            <w:proofErr w:type="gramStart"/>
+            <w:r>
+              <w:t>21</w:t>
             </w:r>
             <w:r>
               <w:t>th</w:t>
             </w:r>
+            <w:proofErr w:type="gramEnd"/>
           </w:p>
         </w:tc>
         <w:tc>
@@ -358,11 +363,16 @@
           </w:tcPr>
           <w:p>
             <w:r>
-              <w:t>April 21</w:t>
+              <w:t xml:space="preserve">April </w:t>
+            </w:r>
+            <w:proofErr w:type="gramStart"/>
+            <w:r>
+              <w:t>21</w:t>
             </w:r>
             <w:r>
               <w:t>th</w:t>
             </w:r>
+            <w:proofErr w:type="gramEnd"/>
           </w:p>
         </w:tc>
         <w:tc>
@@ -569,6 +579,7 @@
           </w:tcPr>
           <w:p>
             <w:r>
+              <w:lastRenderedPageBreak/>
               <w:t>T4</w:t>
             </w:r>
           </w:p>
@@ -578,35 +589,51 @@
             <w:tcW w:w="1559" w:type="dxa"/>
             <w:shd w:val="clear" w:color="auto" w:fill="B4C6E7" w:themeFill="accent1" w:themeFillTint="66"/>
           </w:tcPr>
+          <w:p>
+            <w:r>
+              <w:t>Fixed all issues having to do with my database and migrations. Added to the Post feature and made progress  formatting the html page. Starting on modifying the structure of the posts page and starting on the rating feature.</w:t>
+            </w:r>
+          </w:p>
+        </w:tc>
+        <w:tc>
+          <w:tcPr>
+            <w:tcW w:w="1701" w:type="dxa"/>
+            <w:shd w:val="clear" w:color="auto" w:fill="B4C6E7" w:themeFill="accent1" w:themeFillTint="66"/>
+          </w:tcPr>
           <w:p/>
         </w:tc>
         <w:tc>
           <w:tcPr>
-            <w:tcW w:w="1701" w:type="dxa"/>
-            <w:shd w:val="clear" w:color="auto" w:fill="B4C6E7" w:themeFill="accent1" w:themeFillTint="66"/>
-          </w:tcPr>
-          <w:p/>
-        </w:tc>
-        <w:tc>
-          <w:tcPr>
             <w:tcW w:w="851" w:type="dxa"/>
             <w:shd w:val="clear" w:color="auto" w:fill="B4C6E7" w:themeFill="accent1" w:themeFillTint="66"/>
           </w:tcPr>
-          <w:p/>
+          <w:p>
+            <w:r>
+              <w:t>Veronika</w:t>
+            </w:r>
+          </w:p>
         </w:tc>
         <w:tc>
           <w:tcPr>
             <w:tcW w:w="992" w:type="dxa"/>
             <w:shd w:val="clear" w:color="auto" w:fill="B4C6E7" w:themeFill="accent1" w:themeFillTint="66"/>
           </w:tcPr>
-          <w:p/>
+          <w:p>
+            <w:r>
+              <w:t>April 26th</w:t>
+            </w:r>
+          </w:p>
         </w:tc>
         <w:tc>
           <w:tcPr>
             <w:tcW w:w="709" w:type="dxa"/>
             <w:shd w:val="clear" w:color="auto" w:fill="B4C6E7" w:themeFill="accent1" w:themeFillTint="66"/>
           </w:tcPr>
-          <w:p/>
+          <w:p>
+            <w:r>
+              <w:t>3h</w:t>
+            </w:r>
+          </w:p>
         </w:tc>
         <w:tc>
           <w:tcPr>
@@ -617,6 +644,12 @@
             <w:pPr>
               <w:jc w:val="center"/>
             </w:pPr>
+            <w:r>
+              <w:t>I had some difficulty getting my html pages to show up on local host and</w:t>
+            </w:r>
+            <w:r>
+              <w:t xml:space="preserve"> fixed it through settings.py.</w:t>
+            </w:r>
           </w:p>
         </w:tc>
         <w:tc>
@@ -624,14 +657,22 @@
             <w:tcW w:w="708" w:type="dxa"/>
             <w:shd w:val="clear" w:color="auto" w:fill="B4C6E7" w:themeFill="accent1" w:themeFillTint="66"/>
           </w:tcPr>
-          <w:p/>
+          <w:p>
+            <w:r>
+              <w:t>100%</w:t>
+            </w:r>
+          </w:p>
         </w:tc>
         <w:tc>
           <w:tcPr>
             <w:tcW w:w="1134" w:type="dxa"/>
             <w:shd w:val="clear" w:color="auto" w:fill="B4C6E7" w:themeFill="accent1" w:themeFillTint="66"/>
           </w:tcPr>
-          <w:p/>
+          <w:p>
+            <w:r>
+              <w:t>Can access the html page for posts in /home and will be able to create a post soon. Can make a full post on the admin page.</w:t>
+            </w:r>
+          </w:p>
         </w:tc>
       </w:tr>
       <w:tr>
@@ -642,7 +683,6 @@
           </w:tcPr>
           <w:p>
             <w:r>
-              <w:lastRenderedPageBreak/>
               <w:t>T5</w:t>
             </w:r>
           </w:p>

</xml_diff>

<commit_message>
updated the requirements.txt file and added report
</commit_message>
<xml_diff>
--- a/documents/Project 2 Progress- Report 2.docx
+++ b/documents/Project 2 Progress- Report 2.docx
@@ -13,19 +13,37 @@
           <w:shd w:val="clear" w:color="auto" w:fill="FFFFFF"/>
         </w:rPr>
       </w:pPr>
-      <w:hyperlink r:id="rId6" w:history="1">
-        <w:r>
-          <w:rPr>
-            <w:rStyle w:val="instancename"/>
-            <w:rFonts w:ascii="Open Sans" w:hAnsi="Open Sans" w:cs="Open Sans"/>
-            <w:b/>
-            <w:bCs/>
-            <w:color w:val="0066CC"/>
-            <w:shd w:val="clear" w:color="auto" w:fill="FFFFFF"/>
-          </w:rPr>
-          <w:t>Project 2 Progress - Report 2</w:t>
-        </w:r>
-      </w:hyperlink>
+      <w:r>
+        <w:fldChar w:fldCharType="begin"/>
+      </w:r>
+      <w:r>
+        <w:instrText xml:space="preserve"> HYPERLINK "https://moodle.dawsoncollege.qc.ca/mod/assign/view.php?id=463888" </w:instrText>
+      </w:r>
+      <w:r>
+        <w:fldChar w:fldCharType="separate"/>
+      </w:r>
+      <w:r>
+        <w:rPr>
+          <w:rStyle w:val="instancename"/>
+          <w:rFonts w:ascii="Open Sans" w:hAnsi="Open Sans" w:cs="Open Sans"/>
+          <w:b/>
+          <w:bCs/>
+          <w:color w:val="0066CC"/>
+          <w:shd w:val="clear" w:color="auto" w:fill="FFFFFF"/>
+        </w:rPr>
+        <w:t>Project 2 Progress - Report 2</w:t>
+      </w:r>
+      <w:r>
+        <w:rPr>
+          <w:rStyle w:val="instancename"/>
+          <w:rFonts w:ascii="Open Sans" w:hAnsi="Open Sans" w:cs="Open Sans"/>
+          <w:b/>
+          <w:bCs/>
+          <w:color w:val="0066CC"/>
+          <w:shd w:val="clear" w:color="auto" w:fill="FFFFFF"/>
+        </w:rPr>
+        <w:fldChar w:fldCharType="end"/>
+      </w:r>
     </w:p>
     <w:tbl>
       <w:tblPr>
@@ -184,6 +202,133 @@
             <w:shd w:val="clear" w:color="auto" w:fill="B4C6E7" w:themeFill="accent1" w:themeFillTint="66"/>
           </w:tcPr>
           <w:p>
+            <w:hyperlink r:id="rId6" w:history="1">
+              <w:r>
+                <w:rPr>
+                  <w:rStyle w:val="Hyperlink"/>
+                </w:rPr>
+                <w:t>https://gitlab.com/veronika.pontolillo/python-project2/-/commit/3efab99c1c4e1f678ada3e6ebd8842260e9e7c42</w:t>
+              </w:r>
+            </w:hyperlink>
+          </w:p>
+          <w:p/>
+        </w:tc>
+        <w:tc>
+          <w:tcPr>
+            <w:tcW w:w="851" w:type="dxa"/>
+            <w:shd w:val="clear" w:color="auto" w:fill="B4C6E7" w:themeFill="accent1" w:themeFillTint="66"/>
+          </w:tcPr>
+          <w:p>
+            <w:r>
+              <w:t>Dan</w:t>
+            </w:r>
+          </w:p>
+        </w:tc>
+        <w:tc>
+          <w:tcPr>
+            <w:tcW w:w="992" w:type="dxa"/>
+            <w:shd w:val="clear" w:color="auto" w:fill="B4C6E7" w:themeFill="accent1" w:themeFillTint="66"/>
+          </w:tcPr>
+          <w:p>
+            <w:r>
+              <w:t>April 21</w:t>
+            </w:r>
+            <w:r>
+              <w:t>th</w:t>
+            </w:r>
+          </w:p>
+        </w:tc>
+        <w:tc>
+          <w:tcPr>
+            <w:tcW w:w="709" w:type="dxa"/>
+            <w:shd w:val="clear" w:color="auto" w:fill="B4C6E7" w:themeFill="accent1" w:themeFillTint="66"/>
+          </w:tcPr>
+          <w:p>
+            <w:r>
+              <w:t>2h</w:t>
+            </w:r>
+          </w:p>
+        </w:tc>
+        <w:tc>
+          <w:tcPr>
+            <w:tcW w:w="1418" w:type="dxa"/>
+            <w:shd w:val="clear" w:color="auto" w:fill="B4C6E7" w:themeFill="accent1" w:themeFillTint="66"/>
+          </w:tcPr>
+          <w:p>
+            <w:r>
+              <w:t xml:space="preserve">Difficulty learning how to use the login form built-in to </w:t>
+            </w:r>
+            <w:proofErr w:type="spellStart"/>
+            <w:r>
+              <w:t>django</w:t>
+            </w:r>
+            <w:proofErr w:type="spellEnd"/>
+          </w:p>
+        </w:tc>
+        <w:tc>
+          <w:tcPr>
+            <w:tcW w:w="708" w:type="dxa"/>
+            <w:shd w:val="clear" w:color="auto" w:fill="B4C6E7" w:themeFill="accent1" w:themeFillTint="66"/>
+          </w:tcPr>
+          <w:p>
+            <w:r>
+              <w:t>100%</w:t>
+            </w:r>
+          </w:p>
+        </w:tc>
+        <w:tc>
+          <w:tcPr>
+            <w:tcW w:w="1134" w:type="dxa"/>
+            <w:shd w:val="clear" w:color="auto" w:fill="B4C6E7" w:themeFill="accent1" w:themeFillTint="66"/>
+          </w:tcPr>
+          <w:p>
+            <w:r>
+              <w:t>When logging in, it sends you back to the home directory</w:t>
+            </w:r>
+          </w:p>
+        </w:tc>
+      </w:tr>
+      <w:tr>
+        <w:tc>
+          <w:tcPr>
+            <w:tcW w:w="704" w:type="dxa"/>
+            <w:shd w:val="clear" w:color="auto" w:fill="B4C6E7" w:themeFill="accent1" w:themeFillTint="66"/>
+          </w:tcPr>
+          <w:p>
+            <w:r>
+              <w:t>T2</w:t>
+            </w:r>
+          </w:p>
+        </w:tc>
+        <w:tc>
+          <w:tcPr>
+            <w:tcW w:w="1559" w:type="dxa"/>
+            <w:shd w:val="clear" w:color="auto" w:fill="B4C6E7" w:themeFill="accent1" w:themeFillTint="66"/>
+          </w:tcPr>
+          <w:p>
+            <w:r>
+              <w:t>Re</w:t>
+            </w:r>
+            <w:r>
+              <w:t>doing</w:t>
+            </w:r>
+            <w:r>
+              <w:t xml:space="preserve"> the view for Creating and log</w:t>
+            </w:r>
+            <w:r>
+              <w:t>ging in</w:t>
+            </w:r>
+            <w:r>
+              <w:t xml:space="preserve"> to an account using the forms</w:t>
+            </w:r>
+          </w:p>
+        </w:tc>
+        <w:tc>
+          <w:tcPr>
+            <w:tcW w:w="1701" w:type="dxa"/>
+            <w:shd w:val="clear" w:color="auto" w:fill="B4C6E7" w:themeFill="accent1" w:themeFillTint="66"/>
+          </w:tcPr>
+          <w:p>
             <w:hyperlink r:id="rId7" w:history="1">
               <w:r>
                 <w:rPr>
@@ -238,7 +383,10 @@
           </w:tcPr>
           <w:p>
             <w:r>
-              <w:t>Difficulty learning how to use the login form built-in to django</w:t>
+              <w:t xml:space="preserve">Difficulty </w:t>
+            </w:r>
+            <w:r>
+              <w:t>with the CSS, I had to check how to load static. I also had a problem of redirection to the login page</w:t>
             </w:r>
           </w:p>
         </w:tc>
@@ -260,7 +408,22 @@
           </w:tcPr>
           <w:p>
             <w:r>
-              <w:t>When logging in, it sends you back to the home directory</w:t>
+              <w:t>Can create an account</w:t>
+            </w:r>
+            <w:r>
+              <w:t xml:space="preserve"> and </w:t>
+            </w:r>
+            <w:r>
+              <w:t>login in</w:t>
+            </w:r>
+            <w:r>
+              <w:t xml:space="preserve"> </w:t>
+            </w:r>
+            <w:r>
+              <w:t xml:space="preserve">the view </w:t>
+            </w:r>
+            <w:r>
+              <w:t>by changing only the block content and not the whole page</w:t>
             </w:r>
           </w:p>
         </w:tc>
@@ -273,7 +436,7 @@
           </w:tcPr>
           <w:p>
             <w:r>
-              <w:t>T2</w:t>
+              <w:t>T3</w:t>
             </w:r>
           </w:p>
         </w:tc>
@@ -284,19 +447,28 @@
           </w:tcPr>
           <w:p>
             <w:r>
-              <w:t>Re</w:t>
-            </w:r>
-            <w:r>
-              <w:t>doing</w:t>
-            </w:r>
-            <w:r>
-              <w:t xml:space="preserve"> the view for Creating and log</w:t>
-            </w:r>
-            <w:r>
-              <w:t>ging in</w:t>
-            </w:r>
-            <w:r>
-              <w:t xml:space="preserve"> to an account using the forms</w:t>
+              <w:t xml:space="preserve">Redid the entire messaging system application. Deleted html, </w:t>
+            </w:r>
+            <w:proofErr w:type="spellStart"/>
+            <w:r>
+              <w:t>css</w:t>
+            </w:r>
+            <w:proofErr w:type="spellEnd"/>
+            <w:r>
+              <w:t xml:space="preserve">, and </w:t>
+            </w:r>
+            <w:proofErr w:type="spellStart"/>
+            <w:r>
+              <w:t>js</w:t>
+            </w:r>
+            <w:proofErr w:type="spellEnd"/>
+            <w:r>
+              <w:t xml:space="preserve"> templates for now and added two new models to the application. </w:t>
+            </w:r>
+          </w:p>
+          <w:p>
+            <w:r>
+              <w:t xml:space="preserve">Started working towards a dm functionality rather than a forum chat functionality. </w:t>
             </w:r>
           </w:p>
         </w:tc>
@@ -307,139 +479,6 @@
           </w:tcPr>
           <w:p>
             <w:hyperlink r:id="rId8" w:history="1">
-              <w:r>
-                <w:rPr>
-                  <w:rStyle w:val="Hyperlink"/>
-                </w:rPr>
-                <w:t>https://gitlab.com/veronika.pontolillo/python-project2/-/commit/3efab99c1c4e1f678ada3e6ebd8842260e9e7c42</w:t>
-              </w:r>
-            </w:hyperlink>
-          </w:p>
-          <w:p/>
-        </w:tc>
-        <w:tc>
-          <w:tcPr>
-            <w:tcW w:w="851" w:type="dxa"/>
-            <w:shd w:val="clear" w:color="auto" w:fill="B4C6E7" w:themeFill="accent1" w:themeFillTint="66"/>
-          </w:tcPr>
-          <w:p>
-            <w:r>
-              <w:t>Dan</w:t>
-            </w:r>
-          </w:p>
-        </w:tc>
-        <w:tc>
-          <w:tcPr>
-            <w:tcW w:w="992" w:type="dxa"/>
-            <w:shd w:val="clear" w:color="auto" w:fill="B4C6E7" w:themeFill="accent1" w:themeFillTint="66"/>
-          </w:tcPr>
-          <w:p>
-            <w:r>
-              <w:t>April 21</w:t>
-            </w:r>
-            <w:r>
-              <w:t>th</w:t>
-            </w:r>
-          </w:p>
-        </w:tc>
-        <w:tc>
-          <w:tcPr>
-            <w:tcW w:w="709" w:type="dxa"/>
-            <w:shd w:val="clear" w:color="auto" w:fill="B4C6E7" w:themeFill="accent1" w:themeFillTint="66"/>
-          </w:tcPr>
-          <w:p>
-            <w:r>
-              <w:t>2h</w:t>
-            </w:r>
-          </w:p>
-        </w:tc>
-        <w:tc>
-          <w:tcPr>
-            <w:tcW w:w="1418" w:type="dxa"/>
-            <w:shd w:val="clear" w:color="auto" w:fill="B4C6E7" w:themeFill="accent1" w:themeFillTint="66"/>
-          </w:tcPr>
-          <w:p>
-            <w:r>
-              <w:t xml:space="preserve">Difficulty </w:t>
-            </w:r>
-            <w:r>
-              <w:t>with the CSS, I had to check how to load static. I also had a problem of redirection to the login page</w:t>
-            </w:r>
-          </w:p>
-        </w:tc>
-        <w:tc>
-          <w:tcPr>
-            <w:tcW w:w="708" w:type="dxa"/>
-            <w:shd w:val="clear" w:color="auto" w:fill="B4C6E7" w:themeFill="accent1" w:themeFillTint="66"/>
-          </w:tcPr>
-          <w:p>
-            <w:r>
-              <w:t>100%</w:t>
-            </w:r>
-          </w:p>
-        </w:tc>
-        <w:tc>
-          <w:tcPr>
-            <w:tcW w:w="1134" w:type="dxa"/>
-            <w:shd w:val="clear" w:color="auto" w:fill="B4C6E7" w:themeFill="accent1" w:themeFillTint="66"/>
-          </w:tcPr>
-          <w:p>
-            <w:r>
-              <w:t>Can create an account</w:t>
-            </w:r>
-            <w:r>
-              <w:t xml:space="preserve"> and </w:t>
-            </w:r>
-            <w:r>
-              <w:t>login in</w:t>
-            </w:r>
-            <w:r>
-              <w:t xml:space="preserve"> </w:t>
-            </w:r>
-            <w:r>
-              <w:t xml:space="preserve">the view </w:t>
-            </w:r>
-            <w:r>
-              <w:t>by changing only the block content and not the whole page</w:t>
-            </w:r>
-          </w:p>
-        </w:tc>
-      </w:tr>
-      <w:tr>
-        <w:tc>
-          <w:tcPr>
-            <w:tcW w:w="704" w:type="dxa"/>
-            <w:shd w:val="clear" w:color="auto" w:fill="B4C6E7" w:themeFill="accent1" w:themeFillTint="66"/>
-          </w:tcPr>
-          <w:p>
-            <w:r>
-              <w:t>T3</w:t>
-            </w:r>
-          </w:p>
-        </w:tc>
-        <w:tc>
-          <w:tcPr>
-            <w:tcW w:w="1559" w:type="dxa"/>
-            <w:shd w:val="clear" w:color="auto" w:fill="B4C6E7" w:themeFill="accent1" w:themeFillTint="66"/>
-          </w:tcPr>
-          <w:p>
-            <w:r>
-              <w:t xml:space="preserve">Redid the entire messaging system application. Deleted html, css, and js templates for now and added two new models to the application. </w:t>
-            </w:r>
-          </w:p>
-          <w:p>
-            <w:r>
-              <w:t xml:space="preserve">Started working towards a dm functionality rather than a forum chat functionality. </w:t>
-            </w:r>
-          </w:p>
-        </w:tc>
-        <w:tc>
-          <w:tcPr>
-            <w:tcW w:w="1701" w:type="dxa"/>
-            <w:shd w:val="clear" w:color="auto" w:fill="B4C6E7" w:themeFill="accent1" w:themeFillTint="66"/>
-          </w:tcPr>
-          <w:p>
-            <w:hyperlink r:id="rId9" w:history="1">
               <w:r>
                 <w:rPr>
                   <w:rStyle w:val="Hyperlink"/>
@@ -551,6 +590,16 @@
             <w:tcW w:w="1701" w:type="dxa"/>
             <w:shd w:val="clear" w:color="auto" w:fill="B4C6E7" w:themeFill="accent1" w:themeFillTint="66"/>
           </w:tcPr>
+          <w:p>
+            <w:hyperlink r:id="rId9" w:history="1">
+              <w:r>
+                <w:rPr>
+                  <w:rStyle w:val="Hyperlink"/>
+                </w:rPr>
+                <w:t>https://gitlab.com/veronika.pontolillo/python-project2/-/commit/2c0608ca26ee061596fbcbbb8f7376550dbe57fb</w:t>
+              </w:r>
+            </w:hyperlink>
+          </w:p>
           <w:p/>
         </w:tc>
         <w:tc>
@@ -667,7 +716,15 @@
           </w:tcPr>
           <w:p>
             <w:r>
-              <w:t>Added js and html templates for dashboard</w:t>
+              <w:t xml:space="preserve">Added </w:t>
+            </w:r>
+            <w:proofErr w:type="spellStart"/>
+            <w:r>
+              <w:t>js</w:t>
+            </w:r>
+            <w:proofErr w:type="spellEnd"/>
+            <w:r>
+              <w:t xml:space="preserve"> and html templates for dashboard</w:t>
             </w:r>
           </w:p>
         </w:tc>
@@ -676,6 +733,16 @@
             <w:tcW w:w="1701" w:type="dxa"/>
             <w:shd w:val="clear" w:color="auto" w:fill="B4C6E7" w:themeFill="accent1" w:themeFillTint="66"/>
           </w:tcPr>
+          <w:p>
+            <w:hyperlink r:id="rId10" w:history="1">
+              <w:r>
+                <w:rPr>
+                  <w:rStyle w:val="Hyperlink"/>
+                </w:rPr>
+                <w:t>https://gitlab.com/veronika.pontolillo/python-project2/-/commit/2c0608ca26ee061596fbcbbb8f7376550dbe57fb</w:t>
+              </w:r>
+            </w:hyperlink>
+          </w:p>
           <w:p/>
           <w:p/>
         </w:tc>
@@ -715,7 +782,23 @@
           </w:tcPr>
           <w:p>
             <w:r>
-              <w:t xml:space="preserve">Setting up the css and js with static </w:t>
+              <w:t xml:space="preserve">Setting up the </w:t>
+            </w:r>
+            <w:proofErr w:type="spellStart"/>
+            <w:r>
+              <w:t>css</w:t>
+            </w:r>
+            <w:proofErr w:type="spellEnd"/>
+            <w:r>
+              <w:t xml:space="preserve"> and </w:t>
+            </w:r>
+            <w:proofErr w:type="spellStart"/>
+            <w:r>
+              <w:t>js</w:t>
+            </w:r>
+            <w:proofErr w:type="spellEnd"/>
+            <w:r>
+              <w:t xml:space="preserve"> with static </w:t>
             </w:r>
           </w:p>
         </w:tc>
@@ -782,7 +865,7 @@
     </w:p>
     <w:p/>
     <w:sectPr>
-      <w:headerReference w:type="default" r:id="rId10"/>
+      <w:headerReference w:type="default" r:id="rId11"/>
       <w:pgSz w:w="12240" w:h="15840"/>
       <w:pgMar w:top="1417" w:right="1417" w:bottom="1417" w:left="1417" w:header="708" w:footer="708" w:gutter="0"/>
       <w:cols w:space="708"/>
@@ -1360,6 +1443,18 @@
       <w:shd w:val="clear" w:color="auto" w:fill="E1DFDD"/>
     </w:rPr>
   </w:style>
+  <w:style w:type="character" w:styleId="FollowedHyperlink">
+    <w:name w:val="FollowedHyperlink"/>
+    <w:basedOn w:val="DefaultParagraphFont"/>
+    <w:uiPriority w:val="99"/>
+    <w:semiHidden/>
+    <w:unhideWhenUsed/>
+    <w:rsid w:val="00745ACD"/>
+    <w:rPr>
+      <w:color w:val="954F72" w:themeColor="followedHyperlink"/>
+      <w:u w:val="single"/>
+    </w:rPr>
+  </w:style>
 </w:styles>
 </file>
 

</xml_diff>